<commit_message>
bring up - mpr121 i2c all zeros
</commit_message>
<xml_diff>
--- a/V2/dev plan.docx
+++ b/V2/dev plan.docx
@@ -1,6 +1,6 @@
 
 <file path=word/document.xml><?xml version="1.0" encoding="utf-8"?>
-<w:document xmlns:wpc="http://schemas.microsoft.com/office/word/2010/wordprocessingCanvas" xmlns:cx="http://schemas.microsoft.com/office/drawing/2014/chartex" xmlns:cx1="http://schemas.microsoft.com/office/drawing/2015/9/8/chartex" xmlns:cx2="http://schemas.microsoft.com/office/drawing/2015/10/21/chartex" xmlns:cx3="http://schemas.microsoft.com/office/drawing/2016/5/9/chartex" xmlns:cx4="http://schemas.microsoft.com/office/drawing/2016/5/10/chartex" xmlns:cx5="http://schemas.microsoft.com/office/drawing/2016/5/11/chartex" xmlns:cx6="http://schemas.microsoft.com/office/drawing/2016/5/12/chartex" xmlns:cx7="http://schemas.microsoft.com/office/drawing/2016/5/13/chartex" xmlns:cx8="http://schemas.microsoft.com/office/drawing/2016/5/14/chartex" xmlns:mc="http://schemas.openxmlformats.org/markup-compatibility/2006" xmlns:aink="http://schemas.microsoft.com/office/drawing/2016/ink" xmlns:am3d="http://schemas.microsoft.com/office/drawing/2017/model3d" xmlns:o="urn:schemas-microsoft-com:office:office" xmlns:r="http://schemas.openxmlformats.org/officeDocument/2006/relationships" xmlns:m="http://schemas.openxmlformats.org/officeDocument/2006/math" xmlns:v="urn:schemas-microsoft-com:vml" xmlns:wp14="http://schemas.microsoft.com/office/word/2010/wordprocessingDrawing" xmlns:wp="http://schemas.openxmlformats.org/drawingml/2006/wordprocessingDrawing" xmlns:w10="urn:schemas-microsoft-com:office:word" xmlns:w="http://schemas.openxmlformats.org/wordprocessingml/2006/main" xmlns:w14="http://schemas.microsoft.com/office/word/2010/wordml" xmlns:w15="http://schemas.microsoft.com/office/word/2012/wordml" xmlns:w16cex="http://schemas.microsoft.com/office/word/2018/wordml/cex" xmlns:w16cid="http://schemas.microsoft.com/office/word/2016/wordml/cid" xmlns:w16="http://schemas.microsoft.com/office/word/2018/wordml" xmlns:w16sdtdh="http://schemas.microsoft.com/office/word/2020/wordml/sdtdatahash" xmlns:w16se="http://schemas.microsoft.com/office/word/2015/wordml/symex" xmlns:wpg="http://schemas.microsoft.com/office/word/2010/wordprocessingGroup" xmlns:wpi="http://schemas.microsoft.com/office/word/2010/wordprocessingInk" xmlns:wne="http://schemas.microsoft.com/office/word/2006/wordml" xmlns:wps="http://schemas.microsoft.com/office/word/2010/wordprocessingShape" mc:Ignorable="w14 w15 w16se w16cid w16 w16cex w16sdtdh wp14">
+<w:document xmlns:wpc="http://schemas.microsoft.com/office/word/2010/wordprocessingCanvas" xmlns:cx="http://schemas.microsoft.com/office/drawing/2014/chartex" xmlns:cx1="http://schemas.microsoft.com/office/drawing/2015/9/8/chartex" xmlns:cx2="http://schemas.microsoft.com/office/drawing/2015/10/21/chartex" xmlns:cx3="http://schemas.microsoft.com/office/drawing/2016/5/9/chartex" xmlns:cx4="http://schemas.microsoft.com/office/drawing/2016/5/10/chartex" xmlns:cx5="http://schemas.microsoft.com/office/drawing/2016/5/11/chartex" xmlns:cx6="http://schemas.microsoft.com/office/drawing/2016/5/12/chartex" xmlns:cx7="http://schemas.microsoft.com/office/drawing/2016/5/13/chartex" xmlns:cx8="http://schemas.microsoft.com/office/drawing/2016/5/14/chartex" xmlns:mc="http://schemas.openxmlformats.org/markup-compatibility/2006" xmlns:aink="http://schemas.microsoft.com/office/drawing/2016/ink" xmlns:am3d="http://schemas.microsoft.com/office/drawing/2017/model3d" xmlns:o="urn:schemas-microsoft-com:office:office" xmlns:oel="http://schemas.microsoft.com/office/2019/extlst" xmlns:r="http://schemas.openxmlformats.org/officeDocument/2006/relationships" xmlns:m="http://schemas.openxmlformats.org/officeDocument/2006/math" xmlns:v="urn:schemas-microsoft-com:vml" xmlns:wp14="http://schemas.microsoft.com/office/word/2010/wordprocessingDrawing" xmlns:wp="http://schemas.openxmlformats.org/drawingml/2006/wordprocessingDrawing" xmlns:w10="urn:schemas-microsoft-com:office:word" xmlns:w="http://schemas.openxmlformats.org/wordprocessingml/2006/main" xmlns:w14="http://schemas.microsoft.com/office/word/2010/wordml" xmlns:w15="http://schemas.microsoft.com/office/word/2012/wordml" xmlns:w16cex="http://schemas.microsoft.com/office/word/2018/wordml/cex" xmlns:w16cid="http://schemas.microsoft.com/office/word/2016/wordml/cid" xmlns:w16="http://schemas.microsoft.com/office/word/2018/wordml" xmlns:w16sdtdh="http://schemas.microsoft.com/office/word/2020/wordml/sdtdatahash" xmlns:w16se="http://schemas.microsoft.com/office/word/2015/wordml/symex" xmlns:wpg="http://schemas.microsoft.com/office/word/2010/wordprocessingGroup" xmlns:wpi="http://schemas.microsoft.com/office/word/2010/wordprocessingInk" xmlns:wne="http://schemas.microsoft.com/office/word/2006/wordml" xmlns:wps="http://schemas.microsoft.com/office/word/2010/wordprocessingShape" mc:Ignorable="w14 w15 w16se w16cid w16 w16cex w16sdtdh wp14">
   <w:body>
     <w:p>
       <w:pPr>
@@ -37,11 +37,19 @@
           <w:strike/>
         </w:rPr>
       </w:pPr>
+      <w:proofErr w:type="spellStart"/>
       <w:r>
         <w:rPr>
           <w:strike/>
         </w:rPr>
-        <w:t>Uart interface</w:t>
+        <w:t>Uart</w:t>
+      </w:r>
+      <w:proofErr w:type="spellEnd"/>
+      <w:r>
+        <w:rPr>
+          <w:strike/>
+        </w:rPr>
+        <w:t xml:space="preserve"> interface</w:t>
       </w:r>
       <w:r>
         <w:rPr>
@@ -131,8 +139,13 @@
         </w:numPr>
       </w:pPr>
       <w:r>
-        <w:t>Indicator disp</w:t>
-      </w:r>
+        <w:t xml:space="preserve">Indicator </w:t>
+      </w:r>
+      <w:proofErr w:type="spellStart"/>
+      <w:r>
+        <w:t>disp</w:t>
+      </w:r>
+      <w:proofErr w:type="spellEnd"/>
     </w:p>
     <w:p>
       <w:pPr>
@@ -253,8 +266,13 @@
           <w:numId w:val="1"/>
         </w:numPr>
       </w:pPr>
-      <w:r>
-        <w:t>pcb outline</w:t>
+      <w:proofErr w:type="spellStart"/>
+      <w:r>
+        <w:t>pcb</w:t>
+      </w:r>
+      <w:proofErr w:type="spellEnd"/>
+      <w:r>
+        <w:t xml:space="preserve"> outline</w:t>
       </w:r>
     </w:p>
     <w:p>
@@ -277,8 +295,13 @@
           <w:numId w:val="1"/>
         </w:numPr>
       </w:pPr>
-      <w:r>
-        <w:t>Pcb layout</w:t>
+      <w:proofErr w:type="spellStart"/>
+      <w:r>
+        <w:t>Pcb</w:t>
+      </w:r>
+      <w:proofErr w:type="spellEnd"/>
+      <w:r>
+        <w:t xml:space="preserve"> layout</w:t>
       </w:r>
     </w:p>
     <w:p>
@@ -439,6 +462,792 @@
       </w:r>
     </w:p>
     <w:p/>
+    <w:p>
+      <w:r>
+        <w:t>PCB issues:</w:t>
+      </w:r>
+    </w:p>
+    <w:p>
+      <w:pPr>
+        <w:pStyle w:val="ListParagraph"/>
+        <w:numPr>
+          <w:ilvl w:val="0"/>
+          <w:numId w:val="1"/>
+        </w:numPr>
+      </w:pPr>
+      <w:r>
+        <w:t xml:space="preserve">USB D+ and D- swapped; incorrect schematic symbol </w:t>
+      </w:r>
+    </w:p>
+    <w:p>
+      <w:pPr>
+        <w:pStyle w:val="ListParagraph"/>
+        <w:numPr>
+          <w:ilvl w:val="0"/>
+          <w:numId w:val="1"/>
+        </w:numPr>
+      </w:pPr>
+      <w:r>
+        <w:t>Bm83 VBUS bypass cap not routed</w:t>
+      </w:r>
+    </w:p>
+    <w:p/>
+    <w:p/>
+    <w:p/>
+    <w:p>
+      <w:r>
+        <w:lastRenderedPageBreak/>
+        <w:t>Hardware abstraction layer (drivers):</w:t>
+      </w:r>
+    </w:p>
+    <w:p>
+      <w:pPr>
+        <w:pStyle w:val="ListParagraph"/>
+        <w:numPr>
+          <w:ilvl w:val="0"/>
+          <w:numId w:val="1"/>
+        </w:numPr>
+      </w:pPr>
+      <w:r>
+        <w:t>RGB LED driver</w:t>
+      </w:r>
+    </w:p>
+    <w:p>
+      <w:pPr>
+        <w:pStyle w:val="ListParagraph"/>
+        <w:numPr>
+          <w:ilvl w:val="1"/>
+          <w:numId w:val="1"/>
+        </w:numPr>
+      </w:pPr>
+      <w:r>
+        <w:t>setup</w:t>
+      </w:r>
+    </w:p>
+    <w:p>
+      <w:pPr>
+        <w:pStyle w:val="ListParagraph"/>
+        <w:numPr>
+          <w:ilvl w:val="1"/>
+          <w:numId w:val="1"/>
+        </w:numPr>
+      </w:pPr>
+      <w:r>
+        <w:t>Power management- auto power off</w:t>
+      </w:r>
+    </w:p>
+    <w:p>
+      <w:pPr>
+        <w:pStyle w:val="ListParagraph"/>
+        <w:numPr>
+          <w:ilvl w:val="1"/>
+          <w:numId w:val="1"/>
+        </w:numPr>
+      </w:pPr>
+      <w:r>
+        <w:t>Colour patterns</w:t>
+      </w:r>
+    </w:p>
+    <w:p>
+      <w:pPr>
+        <w:pStyle w:val="ListParagraph"/>
+        <w:numPr>
+          <w:ilvl w:val="0"/>
+          <w:numId w:val="1"/>
+        </w:numPr>
+      </w:pPr>
+      <w:r>
+        <w:t>TOUCH driver</w:t>
+      </w:r>
+    </w:p>
+    <w:p>
+      <w:pPr>
+        <w:pStyle w:val="ListParagraph"/>
+        <w:numPr>
+          <w:ilvl w:val="1"/>
+          <w:numId w:val="1"/>
+        </w:numPr>
+      </w:pPr>
+      <w:r>
+        <w:t>Setup - calibration</w:t>
+      </w:r>
+    </w:p>
+    <w:p>
+      <w:pPr>
+        <w:pStyle w:val="ListParagraph"/>
+        <w:numPr>
+          <w:ilvl w:val="1"/>
+          <w:numId w:val="1"/>
+        </w:numPr>
+      </w:pPr>
+      <w:r>
+        <w:t>Drift compensation</w:t>
+      </w:r>
+    </w:p>
+    <w:p>
+      <w:pPr>
+        <w:pStyle w:val="ListParagraph"/>
+        <w:numPr>
+          <w:ilvl w:val="1"/>
+          <w:numId w:val="1"/>
+        </w:numPr>
+      </w:pPr>
+      <w:r>
+        <w:t>Conversion to slider</w:t>
+      </w:r>
+    </w:p>
+    <w:p>
+      <w:pPr>
+        <w:pStyle w:val="ListParagraph"/>
+        <w:numPr>
+          <w:ilvl w:val="1"/>
+          <w:numId w:val="1"/>
+        </w:numPr>
+      </w:pPr>
+      <w:r>
+        <w:t>Power</w:t>
+      </w:r>
+    </w:p>
+    <w:p>
+      <w:pPr>
+        <w:pStyle w:val="ListParagraph"/>
+        <w:numPr>
+          <w:ilvl w:val="0"/>
+          <w:numId w:val="1"/>
+        </w:numPr>
+      </w:pPr>
+      <w:r>
+        <w:t>Power LED driver</w:t>
+      </w:r>
+    </w:p>
+    <w:p>
+      <w:pPr>
+        <w:pStyle w:val="ListParagraph"/>
+        <w:numPr>
+          <w:ilvl w:val="1"/>
+          <w:numId w:val="1"/>
+        </w:numPr>
+      </w:pPr>
+      <w:r>
+        <w:t>Thermal sensing</w:t>
+      </w:r>
+    </w:p>
+    <w:p>
+      <w:pPr>
+        <w:pStyle w:val="ListParagraph"/>
+        <w:numPr>
+          <w:ilvl w:val="1"/>
+          <w:numId w:val="1"/>
+        </w:numPr>
+      </w:pPr>
+      <w:r>
+        <w:t>Output - PWM</w:t>
+      </w:r>
+    </w:p>
+    <w:p>
+      <w:pPr>
+        <w:pStyle w:val="ListParagraph"/>
+        <w:numPr>
+          <w:ilvl w:val="0"/>
+          <w:numId w:val="1"/>
+        </w:numPr>
+      </w:pPr>
+      <w:r>
+        <w:t>VS1053B driver</w:t>
+      </w:r>
+    </w:p>
+    <w:p>
+      <w:pPr>
+        <w:pStyle w:val="ListParagraph"/>
+        <w:numPr>
+          <w:ilvl w:val="1"/>
+          <w:numId w:val="1"/>
+        </w:numPr>
+      </w:pPr>
+      <w:r>
+        <w:t>SD IO</w:t>
+      </w:r>
+    </w:p>
+    <w:p>
+      <w:pPr>
+        <w:pStyle w:val="ListParagraph"/>
+        <w:numPr>
+          <w:ilvl w:val="1"/>
+          <w:numId w:val="1"/>
+        </w:numPr>
+      </w:pPr>
+      <w:r>
+        <w:t xml:space="preserve">VS1053 config </w:t>
+      </w:r>
+    </w:p>
+    <w:p>
+      <w:pPr>
+        <w:pStyle w:val="ListParagraph"/>
+        <w:numPr>
+          <w:ilvl w:val="1"/>
+          <w:numId w:val="1"/>
+        </w:numPr>
+      </w:pPr>
+      <w:r>
+        <w:t>Power management</w:t>
+      </w:r>
+    </w:p>
+    <w:p>
+      <w:pPr>
+        <w:pStyle w:val="ListParagraph"/>
+        <w:numPr>
+          <w:ilvl w:val="1"/>
+          <w:numId w:val="1"/>
+        </w:numPr>
+      </w:pPr>
+      <w:r>
+        <w:t>Audio playing</w:t>
+      </w:r>
+    </w:p>
+    <w:p>
+      <w:pPr>
+        <w:pStyle w:val="ListParagraph"/>
+        <w:numPr>
+          <w:ilvl w:val="0"/>
+          <w:numId w:val="1"/>
+        </w:numPr>
+      </w:pPr>
+      <w:r>
+        <w:t>BM83 driver</w:t>
+      </w:r>
+    </w:p>
+    <w:p>
+      <w:pPr>
+        <w:pStyle w:val="ListParagraph"/>
+        <w:numPr>
+          <w:ilvl w:val="1"/>
+          <w:numId w:val="1"/>
+        </w:numPr>
+      </w:pPr>
+      <w:r>
+        <w:t>Initialisation</w:t>
+      </w:r>
+    </w:p>
+    <w:p>
+      <w:pPr>
+        <w:pStyle w:val="ListParagraph"/>
+        <w:numPr>
+          <w:ilvl w:val="1"/>
+          <w:numId w:val="1"/>
+        </w:numPr>
+      </w:pPr>
+      <w:r>
+        <w:t>Events</w:t>
+      </w:r>
+    </w:p>
+    <w:p>
+      <w:pPr>
+        <w:pStyle w:val="ListParagraph"/>
+        <w:numPr>
+          <w:ilvl w:val="1"/>
+          <w:numId w:val="1"/>
+        </w:numPr>
+      </w:pPr>
+      <w:r>
+        <w:t>Controls</w:t>
+      </w:r>
+    </w:p>
+    <w:p>
+      <w:pPr>
+        <w:pStyle w:val="ListParagraph"/>
+        <w:numPr>
+          <w:ilvl w:val="0"/>
+          <w:numId w:val="1"/>
+        </w:numPr>
+      </w:pPr>
+      <w:r>
+        <w:t>System / Misc</w:t>
+      </w:r>
+    </w:p>
+    <w:p>
+      <w:pPr>
+        <w:pStyle w:val="ListParagraph"/>
+        <w:numPr>
+          <w:ilvl w:val="1"/>
+          <w:numId w:val="1"/>
+        </w:numPr>
+      </w:pPr>
+      <w:r>
+        <w:t>Battery monitoring</w:t>
+      </w:r>
+    </w:p>
+    <w:p>
+      <w:pPr>
+        <w:pStyle w:val="ListParagraph"/>
+        <w:numPr>
+          <w:ilvl w:val="1"/>
+          <w:numId w:val="1"/>
+        </w:numPr>
+      </w:pPr>
+      <w:r>
+        <w:t>Debug LED</w:t>
+      </w:r>
+    </w:p>
+    <w:p>
+      <w:pPr>
+        <w:pStyle w:val="ListParagraph"/>
+        <w:numPr>
+          <w:ilvl w:val="1"/>
+          <w:numId w:val="1"/>
+        </w:numPr>
+      </w:pPr>
+      <w:r>
+        <w:t>USB status / Serial</w:t>
+      </w:r>
+    </w:p>
+    <w:p/>
+    <w:p>
+      <w:r>
+        <w:t>UI system:</w:t>
+      </w:r>
+    </w:p>
+    <w:p>
+      <w:r>
+        <w:drawing>
+          <wp:inline distT="0" distB="0" distL="0" distR="0" wp14:anchorId="2026E003" wp14:editId="58978ED0">
+            <wp:extent cx="5731510" cy="1482725"/>
+            <wp:effectExtent l="0" t="0" r="2540" b="3175"/>
+            <wp:docPr id="1" name="Picture 1" descr="A picture containing graphical user interface&#10;&#10;Description automatically generated"/>
+            <wp:cNvGraphicFramePr>
+              <a:graphicFrameLocks xmlns:a="http://schemas.openxmlformats.org/drawingml/2006/main" noChangeAspect="1"/>
+            </wp:cNvGraphicFramePr>
+            <a:graphic xmlns:a="http://schemas.openxmlformats.org/drawingml/2006/main">
+              <a:graphicData uri="http://schemas.openxmlformats.org/drawingml/2006/picture">
+                <pic:pic xmlns:pic="http://schemas.openxmlformats.org/drawingml/2006/picture">
+                  <pic:nvPicPr>
+                    <pic:cNvPr id="1" name="Picture 1" descr="A picture containing graphical user interface&#10;&#10;Description automatically generated"/>
+                    <pic:cNvPicPr/>
+                  </pic:nvPicPr>
+                  <pic:blipFill>
+                    <a:blip r:embed="rId5"/>
+                    <a:stretch>
+                      <a:fillRect/>
+                    </a:stretch>
+                  </pic:blipFill>
+                  <pic:spPr>
+                    <a:xfrm>
+                      <a:off x="0" y="0"/>
+                      <a:ext cx="5731510" cy="1482725"/>
+                    </a:xfrm>
+                    <a:prstGeom prst="rect">
+                      <a:avLst/>
+                    </a:prstGeom>
+                  </pic:spPr>
+                </pic:pic>
+              </a:graphicData>
+            </a:graphic>
+          </wp:inline>
+        </w:drawing>
+      </w:r>
+    </w:p>
+    <w:tbl>
+      <w:tblPr>
+        <w:tblStyle w:val="TableGrid"/>
+        <w:tblW w:w="0" w:type="auto"/>
+        <w:tblLook w:val="04A0" w:firstRow="1" w:lastRow="0" w:firstColumn="1" w:lastColumn="0" w:noHBand="0" w:noVBand="1"/>
+      </w:tblPr>
+      <w:tblGrid>
+        <w:gridCol w:w="750"/>
+        <w:gridCol w:w="750"/>
+        <w:gridCol w:w="750"/>
+        <w:gridCol w:w="750"/>
+        <w:gridCol w:w="752"/>
+        <w:gridCol w:w="752"/>
+        <w:gridCol w:w="752"/>
+        <w:gridCol w:w="752"/>
+        <w:gridCol w:w="752"/>
+        <w:gridCol w:w="752"/>
+        <w:gridCol w:w="752"/>
+        <w:gridCol w:w="752"/>
+      </w:tblGrid>
+      <w:tr>
+        <w:tc>
+          <w:tcPr>
+            <w:tcW w:w="750" w:type="dxa"/>
+          </w:tcPr>
+          <w:p>
+            <w:r>
+              <w:t>0</w:t>
+            </w:r>
+          </w:p>
+        </w:tc>
+        <w:tc>
+          <w:tcPr>
+            <w:tcW w:w="750" w:type="dxa"/>
+          </w:tcPr>
+          <w:p>
+            <w:r>
+              <w:t>1</w:t>
+            </w:r>
+          </w:p>
+        </w:tc>
+        <w:tc>
+          <w:tcPr>
+            <w:tcW w:w="750" w:type="dxa"/>
+          </w:tcPr>
+          <w:p>
+            <w:r>
+              <w:t>2</w:t>
+            </w:r>
+          </w:p>
+        </w:tc>
+        <w:tc>
+          <w:tcPr>
+            <w:tcW w:w="750" w:type="dxa"/>
+          </w:tcPr>
+          <w:p>
+            <w:r>
+              <w:t>3</w:t>
+            </w:r>
+          </w:p>
+        </w:tc>
+        <w:tc>
+          <w:tcPr>
+            <w:tcW w:w="752" w:type="dxa"/>
+          </w:tcPr>
+          <w:p>
+            <w:r>
+              <w:t>4</w:t>
+            </w:r>
+          </w:p>
+        </w:tc>
+        <w:tc>
+          <w:tcPr>
+            <w:tcW w:w="752" w:type="dxa"/>
+          </w:tcPr>
+          <w:p>
+            <w:r>
+              <w:t>5</w:t>
+            </w:r>
+          </w:p>
+        </w:tc>
+        <w:tc>
+          <w:tcPr>
+            <w:tcW w:w="752" w:type="dxa"/>
+          </w:tcPr>
+          <w:p>
+            <w:r>
+              <w:t>6</w:t>
+            </w:r>
+          </w:p>
+        </w:tc>
+        <w:tc>
+          <w:tcPr>
+            <w:tcW w:w="752" w:type="dxa"/>
+          </w:tcPr>
+          <w:p>
+            <w:r>
+              <w:t>7</w:t>
+            </w:r>
+          </w:p>
+        </w:tc>
+        <w:tc>
+          <w:tcPr>
+            <w:tcW w:w="752" w:type="dxa"/>
+          </w:tcPr>
+          <w:p>
+            <w:r>
+              <w:t>8</w:t>
+            </w:r>
+          </w:p>
+        </w:tc>
+        <w:tc>
+          <w:tcPr>
+            <w:tcW w:w="752" w:type="dxa"/>
+          </w:tcPr>
+          <w:p>
+            <w:r>
+              <w:t>9</w:t>
+            </w:r>
+          </w:p>
+        </w:tc>
+        <w:tc>
+          <w:tcPr>
+            <w:tcW w:w="752" w:type="dxa"/>
+          </w:tcPr>
+          <w:p>
+            <w:r>
+              <w:t>10</w:t>
+            </w:r>
+          </w:p>
+        </w:tc>
+        <w:tc>
+          <w:tcPr>
+            <w:tcW w:w="752" w:type="dxa"/>
+          </w:tcPr>
+          <w:p>
+            <w:r>
+              <w:t>11</w:t>
+            </w:r>
+          </w:p>
+        </w:tc>
+      </w:tr>
+    </w:tbl>
+    <w:p>
+      <w:r>
+        <w:t>Input layers:</w:t>
+      </w:r>
+    </w:p>
+    <w:p>
+      <w:r>
+        <w:t>Switch between which input events are processed</w:t>
+      </w:r>
+    </w:p>
+    <w:p>
+      <w:pPr>
+        <w:pStyle w:val="ListParagraph"/>
+        <w:numPr>
+          <w:ilvl w:val="0"/>
+          <w:numId w:val="1"/>
+        </w:numPr>
+      </w:pPr>
+      <w:r>
+        <w:t>Buttons layer:</w:t>
+      </w:r>
+    </w:p>
+    <w:p>
+      <w:pPr>
+        <w:pStyle w:val="ListParagraph"/>
+        <w:numPr>
+          <w:ilvl w:val="1"/>
+          <w:numId w:val="1"/>
+        </w:numPr>
+      </w:pPr>
+      <w:r>
+        <w:t>Button:</w:t>
+      </w:r>
+    </w:p>
+    <w:p>
+      <w:pPr>
+        <w:pStyle w:val="ListParagraph"/>
+        <w:numPr>
+          <w:ilvl w:val="2"/>
+          <w:numId w:val="1"/>
+        </w:numPr>
+      </w:pPr>
+      <w:r>
+        <w:t>Singular element/ position range triggered</w:t>
+      </w:r>
+    </w:p>
+    <w:p>
+      <w:pPr>
+        <w:pStyle w:val="ListParagraph"/>
+        <w:numPr>
+          <w:ilvl w:val="2"/>
+          <w:numId w:val="1"/>
+        </w:numPr>
+      </w:pPr>
+      <w:r>
+        <w:t>Boolean state event</w:t>
+      </w:r>
+    </w:p>
+    <w:p>
+      <w:pPr>
+        <w:pStyle w:val="ListParagraph"/>
+        <w:numPr>
+          <w:ilvl w:val="1"/>
+          <w:numId w:val="1"/>
+        </w:numPr>
+      </w:pPr>
+      <w:r>
+        <w:lastRenderedPageBreak/>
+        <w:t>Combo buttons:</w:t>
+      </w:r>
+    </w:p>
+    <w:p>
+      <w:pPr>
+        <w:pStyle w:val="ListParagraph"/>
+        <w:numPr>
+          <w:ilvl w:val="2"/>
+          <w:numId w:val="1"/>
+        </w:numPr>
+      </w:pPr>
+      <w:r>
+        <w:t>Set pattern of eleme</w:t>
+      </w:r>
+      <w:r>
+        <w:t>n</w:t>
+      </w:r>
+      <w:r>
+        <w:t xml:space="preserve">t/ position ranges </w:t>
+      </w:r>
+      <w:r>
+        <w:t>detected</w:t>
+      </w:r>
+    </w:p>
+    <w:p>
+      <w:pPr>
+        <w:pStyle w:val="ListParagraph"/>
+        <w:numPr>
+          <w:ilvl w:val="2"/>
+          <w:numId w:val="1"/>
+        </w:numPr>
+      </w:pPr>
+      <w:r>
+        <w:t>Boolean state event</w:t>
+      </w:r>
+    </w:p>
+    <w:p>
+      <w:pPr>
+        <w:pStyle w:val="ListParagraph"/>
+        <w:numPr>
+          <w:ilvl w:val="0"/>
+          <w:numId w:val="1"/>
+        </w:numPr>
+      </w:pPr>
+      <w:r>
+        <w:t>Scroll</w:t>
+      </w:r>
+      <w:r>
+        <w:t xml:space="preserve"> layer</w:t>
+      </w:r>
+      <w:r>
+        <w:t>:</w:t>
+      </w:r>
+    </w:p>
+    <w:p>
+      <w:pPr>
+        <w:pStyle w:val="ListParagraph"/>
+        <w:numPr>
+          <w:ilvl w:val="1"/>
+          <w:numId w:val="1"/>
+        </w:numPr>
+      </w:pPr>
+      <w:r>
+        <w:t>Single scroll</w:t>
+      </w:r>
+    </w:p>
+    <w:p>
+      <w:pPr>
+        <w:pStyle w:val="ListParagraph"/>
+        <w:numPr>
+          <w:ilvl w:val="2"/>
+          <w:numId w:val="1"/>
+        </w:numPr>
+      </w:pPr>
+      <w:r>
+        <w:t>One or more digits slides along the sensor.</w:t>
+      </w:r>
+    </w:p>
+    <w:p>
+      <w:pPr>
+        <w:pStyle w:val="ListParagraph"/>
+        <w:numPr>
+          <w:ilvl w:val="2"/>
+          <w:numId w:val="1"/>
+        </w:numPr>
+      </w:pPr>
+      <w:r>
+        <w:t>Velocity based – based on touch point velocity not absolute position to prevent jumping between values</w:t>
+      </w:r>
+    </w:p>
+    <w:p>
+      <w:pPr>
+        <w:pStyle w:val="ListParagraph"/>
+        <w:numPr>
+          <w:ilvl w:val="2"/>
+          <w:numId w:val="1"/>
+        </w:numPr>
+      </w:pPr>
+      <w:r>
+        <w:t>Value event for delta since [last event, or initial value]</w:t>
+      </w:r>
+    </w:p>
+    <w:p/>
+    <w:p>
+      <w:r>
+        <w:t>Control scheme:</w:t>
+      </w:r>
+    </w:p>
+    <w:p>
+      <w:pPr>
+        <w:pStyle w:val="ListParagraph"/>
+        <w:numPr>
+          <w:ilvl w:val="0"/>
+          <w:numId w:val="1"/>
+        </w:numPr>
+      </w:pPr>
+      <w:r>
+        <w:t>Back button on element 0</w:t>
+      </w:r>
+    </w:p>
+    <w:p>
+      <w:pPr>
+        <w:pStyle w:val="ListParagraph"/>
+        <w:numPr>
+          <w:ilvl w:val="0"/>
+          <w:numId w:val="1"/>
+        </w:numPr>
+      </w:pPr>
+      <w:r>
+        <w:t>Quick access menu</w:t>
+      </w:r>
+    </w:p>
+    <w:p>
+      <w:pPr>
+        <w:pStyle w:val="ListParagraph"/>
+        <w:numPr>
+          <w:ilvl w:val="1"/>
+          <w:numId w:val="1"/>
+        </w:numPr>
+      </w:pPr>
+      <w:r>
+        <w:t xml:space="preserve">Pause </w:t>
+      </w:r>
+    </w:p>
+    <w:p>
+      <w:pPr>
+        <w:pStyle w:val="ListParagraph"/>
+        <w:numPr>
+          <w:ilvl w:val="1"/>
+          <w:numId w:val="1"/>
+        </w:numPr>
+      </w:pPr>
+      <w:r>
+        <w:t xml:space="preserve">Play </w:t>
+      </w:r>
+    </w:p>
+    <w:p>
+      <w:pPr>
+        <w:pStyle w:val="ListParagraph"/>
+        <w:numPr>
+          <w:ilvl w:val="1"/>
+          <w:numId w:val="1"/>
+        </w:numPr>
+      </w:pPr>
+      <w:r>
+        <w:t>Seek</w:t>
+      </w:r>
+    </w:p>
+    <w:p>
+      <w:pPr>
+        <w:pStyle w:val="ListParagraph"/>
+        <w:numPr>
+          <w:ilvl w:val="1"/>
+          <w:numId w:val="1"/>
+        </w:numPr>
+      </w:pPr>
+      <w:r>
+        <w:t>Volume</w:t>
+      </w:r>
+    </w:p>
+    <w:p>
+      <w:pPr>
+        <w:pStyle w:val="ListParagraph"/>
+        <w:numPr>
+          <w:ilvl w:val="0"/>
+          <w:numId w:val="1"/>
+        </w:numPr>
+      </w:pPr>
+      <w:r>
+        <w:t>Light shortcut</w:t>
+      </w:r>
+    </w:p>
     <w:sectPr>
       <w:pgSz w:w="11906" w:h="16838"/>
       <w:pgMar w:top="1440" w:right="1440" w:bottom="1440" w:left="1440" w:header="708" w:footer="708" w:gutter="0"/>
@@ -450,7 +1259,7 @@
 </file>
 
 <file path=word/numbering.xml><?xml version="1.0" encoding="utf-8"?>
-<w:numbering xmlns:wpc="http://schemas.microsoft.com/office/word/2010/wordprocessingCanvas" xmlns:cx="http://schemas.microsoft.com/office/drawing/2014/chartex" xmlns:cx1="http://schemas.microsoft.com/office/drawing/2015/9/8/chartex" xmlns:cx2="http://schemas.microsoft.com/office/drawing/2015/10/21/chartex" xmlns:cx3="http://schemas.microsoft.com/office/drawing/2016/5/9/chartex" xmlns:cx4="http://schemas.microsoft.com/office/drawing/2016/5/10/chartex" xmlns:cx5="http://schemas.microsoft.com/office/drawing/2016/5/11/chartex" xmlns:cx6="http://schemas.microsoft.com/office/drawing/2016/5/12/chartex" xmlns:cx7="http://schemas.microsoft.com/office/drawing/2016/5/13/chartex" xmlns:cx8="http://schemas.microsoft.com/office/drawing/2016/5/14/chartex" xmlns:mc="http://schemas.openxmlformats.org/markup-compatibility/2006" xmlns:aink="http://schemas.microsoft.com/office/drawing/2016/ink" xmlns:am3d="http://schemas.microsoft.com/office/drawing/2017/model3d" xmlns:o="urn:schemas-microsoft-com:office:office" xmlns:r="http://schemas.openxmlformats.org/officeDocument/2006/relationships" xmlns:m="http://schemas.openxmlformats.org/officeDocument/2006/math" xmlns:v="urn:schemas-microsoft-com:vml" xmlns:wp14="http://schemas.microsoft.com/office/word/2010/wordprocessingDrawing" xmlns:wp="http://schemas.openxmlformats.org/drawingml/2006/wordprocessingDrawing" xmlns:w10="urn:schemas-microsoft-com:office:word" xmlns:w="http://schemas.openxmlformats.org/wordprocessingml/2006/main" xmlns:w14="http://schemas.microsoft.com/office/word/2010/wordml" xmlns:w15="http://schemas.microsoft.com/office/word/2012/wordml" xmlns:w16cex="http://schemas.microsoft.com/office/word/2018/wordml/cex" xmlns:w16cid="http://schemas.microsoft.com/office/word/2016/wordml/cid" xmlns:w16="http://schemas.microsoft.com/office/word/2018/wordml" xmlns:w16sdtdh="http://schemas.microsoft.com/office/word/2020/wordml/sdtdatahash" xmlns:w16se="http://schemas.microsoft.com/office/word/2015/wordml/symex" xmlns:wpg="http://schemas.microsoft.com/office/word/2010/wordprocessingGroup" xmlns:wpi="http://schemas.microsoft.com/office/word/2010/wordprocessingInk" xmlns:wne="http://schemas.microsoft.com/office/word/2006/wordml" xmlns:wps="http://schemas.microsoft.com/office/word/2010/wordprocessingShape" mc:Ignorable="w14 w15 w16se w16cid w16 w16cex w16sdtdh wp14">
+<w:numbering xmlns:wpc="http://schemas.microsoft.com/office/word/2010/wordprocessingCanvas" xmlns:cx="http://schemas.microsoft.com/office/drawing/2014/chartex" xmlns:cx1="http://schemas.microsoft.com/office/drawing/2015/9/8/chartex" xmlns:cx2="http://schemas.microsoft.com/office/drawing/2015/10/21/chartex" xmlns:cx3="http://schemas.microsoft.com/office/drawing/2016/5/9/chartex" xmlns:cx4="http://schemas.microsoft.com/office/drawing/2016/5/10/chartex" xmlns:cx5="http://schemas.microsoft.com/office/drawing/2016/5/11/chartex" xmlns:cx6="http://schemas.microsoft.com/office/drawing/2016/5/12/chartex" xmlns:cx7="http://schemas.microsoft.com/office/drawing/2016/5/13/chartex" xmlns:cx8="http://schemas.microsoft.com/office/drawing/2016/5/14/chartex" xmlns:mc="http://schemas.openxmlformats.org/markup-compatibility/2006" xmlns:aink="http://schemas.microsoft.com/office/drawing/2016/ink" xmlns:am3d="http://schemas.microsoft.com/office/drawing/2017/model3d" xmlns:o="urn:schemas-microsoft-com:office:office" xmlns:oel="http://schemas.microsoft.com/office/2019/extlst" xmlns:r="http://schemas.openxmlformats.org/officeDocument/2006/relationships" xmlns:m="http://schemas.openxmlformats.org/officeDocument/2006/math" xmlns:v="urn:schemas-microsoft-com:vml" xmlns:wp14="http://schemas.microsoft.com/office/word/2010/wordprocessingDrawing" xmlns:wp="http://schemas.openxmlformats.org/drawingml/2006/wordprocessingDrawing" xmlns:w10="urn:schemas-microsoft-com:office:word" xmlns:w="http://schemas.openxmlformats.org/wordprocessingml/2006/main" xmlns:w14="http://schemas.microsoft.com/office/word/2010/wordml" xmlns:w15="http://schemas.microsoft.com/office/word/2012/wordml" xmlns:w16cex="http://schemas.microsoft.com/office/word/2018/wordml/cex" xmlns:w16cid="http://schemas.microsoft.com/office/word/2016/wordml/cid" xmlns:w16="http://schemas.microsoft.com/office/word/2018/wordml" xmlns:w16sdtdh="http://schemas.microsoft.com/office/word/2020/wordml/sdtdatahash" xmlns:w16se="http://schemas.microsoft.com/office/word/2015/wordml/symex" xmlns:wpg="http://schemas.microsoft.com/office/word/2010/wordprocessingGroup" xmlns:wpi="http://schemas.microsoft.com/office/word/2010/wordprocessingInk" xmlns:wne="http://schemas.microsoft.com/office/word/2006/wordml" xmlns:wps="http://schemas.microsoft.com/office/word/2010/wordprocessingShape" mc:Ignorable="w14 w15 w16se w16cid w16 w16cex w16sdtdh wp14">
   <w:abstractNum w:abstractNumId="0" w15:restartNumberingAfterBreak="0">
     <w:nsid w:val="5BD24550"/>
     <w:multiLevelType w:val="hybridMultilevel"/>
@@ -563,7 +1372,7 @@
       </w:rPr>
     </w:lvl>
   </w:abstractNum>
-  <w:num w:numId="1">
+  <w:num w:numId="1" w16cid:durableId="241377395">
     <w:abstractNumId w:val="0"/>
   </w:num>
 </w:numbering>
@@ -1006,6 +1815,25 @@
       <w:contextualSpacing/>
     </w:pPr>
   </w:style>
+  <w:style w:type="table" w:styleId="TableGrid">
+    <w:name w:val="Table Grid"/>
+    <w:basedOn w:val="TableNormal"/>
+    <w:uiPriority w:val="39"/>
+    <w:rsid w:val="00DD3B74"/>
+    <w:pPr>
+      <w:spacing w:after="0" w:line="240" w:lineRule="auto"/>
+    </w:pPr>
+    <w:tblPr>
+      <w:tblBorders>
+        <w:top w:val="single" w:sz="4" w:space="0" w:color="auto"/>
+        <w:left w:val="single" w:sz="4" w:space="0" w:color="auto"/>
+        <w:bottom w:val="single" w:sz="4" w:space="0" w:color="auto"/>
+        <w:right w:val="single" w:sz="4" w:space="0" w:color="auto"/>
+        <w:insideH w:val="single" w:sz="4" w:space="0" w:color="auto"/>
+        <w:insideV w:val="single" w:sz="4" w:space="0" w:color="auto"/>
+      </w:tblBorders>
+    </w:tblPr>
+  </w:style>
 </w:styles>
 </file>
 

</xml_diff>

<commit_message>
way too many things to keep track of
theres a serial passthrough programmer that allows the mcu to act as a serial adapter to program the bm83 now
</commit_message>
<xml_diff>
--- a/V2/dev plan.docx
+++ b/V2/dev plan.docx
@@ -37,19 +37,11 @@
           <w:strike/>
         </w:rPr>
       </w:pPr>
-      <w:proofErr w:type="spellStart"/>
       <w:r>
         <w:rPr>
           <w:strike/>
         </w:rPr>
-        <w:t>Uart</w:t>
-      </w:r>
-      <w:proofErr w:type="spellEnd"/>
-      <w:r>
-        <w:rPr>
-          <w:strike/>
-        </w:rPr>
-        <w:t xml:space="preserve"> interface</w:t>
+        <w:t>Uart interface</w:t>
       </w:r>
       <w:r>
         <w:rPr>
@@ -139,13 +131,8 @@
         </w:numPr>
       </w:pPr>
       <w:r>
-        <w:t xml:space="preserve">Indicator </w:t>
-      </w:r>
-      <w:proofErr w:type="spellStart"/>
-      <w:r>
-        <w:t>disp</w:t>
-      </w:r>
-      <w:proofErr w:type="spellEnd"/>
+        <w:t>Indicator disp</w:t>
+      </w:r>
     </w:p>
     <w:p>
       <w:pPr>
@@ -266,13 +253,8 @@
           <w:numId w:val="1"/>
         </w:numPr>
       </w:pPr>
-      <w:proofErr w:type="spellStart"/>
-      <w:r>
-        <w:t>pcb</w:t>
-      </w:r>
-      <w:proofErr w:type="spellEnd"/>
-      <w:r>
-        <w:t xml:space="preserve"> outline</w:t>
+      <w:r>
+        <w:t>pcb outline</w:t>
       </w:r>
     </w:p>
     <w:p>
@@ -295,13 +277,8 @@
           <w:numId w:val="1"/>
         </w:numPr>
       </w:pPr>
-      <w:proofErr w:type="spellStart"/>
-      <w:r>
-        <w:t>Pcb</w:t>
-      </w:r>
-      <w:proofErr w:type="spellEnd"/>
-      <w:r>
-        <w:t xml:space="preserve"> layout</w:t>
+      <w:r>
+        <w:t>Pcb layout</w:t>
       </w:r>
     </w:p>
     <w:p>
@@ -489,6 +466,33 @@
       </w:pPr>
       <w:r>
         <w:t>Bm83 VBUS bypass cap not routed</w:t>
+      </w:r>
+    </w:p>
+    <w:p>
+      <w:pPr>
+        <w:pStyle w:val="ListParagraph"/>
+        <w:numPr>
+          <w:ilvl w:val="0"/>
+          <w:numId w:val="1"/>
+        </w:numPr>
+      </w:pPr>
+      <w:r>
+        <w:t>Cap touch mpr121 vreg capacitor can’t be 0.1uf or only max 4 elements can run at 1ms sample period or 9 at 128ms;</w:t>
+      </w:r>
+      <w:r>
+        <w:t xml:space="preserve"> all 12</w:t>
+      </w:r>
+      <w:r>
+        <w:t xml:space="preserve"> work</w:t>
+      </w:r>
+      <w:r>
+        <w:t xml:space="preserve"> </w:t>
+      </w:r>
+      <w:r>
+        <w:t>with 1uf at 16ms</w:t>
+      </w:r>
+      <w:r>
+        <w:t>, but not 1ms</w:t>
       </w:r>
     </w:p>
     <w:p/>
@@ -496,7 +500,6 @@
     <w:p/>
     <w:p>
       <w:r>
-        <w:lastRenderedPageBreak/>
         <w:t>Hardware abstraction layer (drivers):</w:t>
       </w:r>
     </w:p>
@@ -808,6 +811,9 @@
     </w:p>
     <w:p>
       <w:r>
+        <w:rPr>
+          <w:noProof/>
+        </w:rPr>
         <w:drawing>
           <wp:inline distT="0" distB="0" distL="0" distR="0" wp14:anchorId="2026E003" wp14:editId="58978ED0">
             <wp:extent cx="5731510" cy="1482725"/>
@@ -1043,6 +1049,7 @@
         </w:numPr>
       </w:pPr>
       <w:r>
+        <w:lastRenderedPageBreak/>
         <w:t>Boolean state event</w:t>
       </w:r>
     </w:p>
@@ -1055,7 +1062,6 @@
         </w:numPr>
       </w:pPr>
       <w:r>
-        <w:lastRenderedPageBreak/>
         <w:t>Combo buttons:</w:t>
       </w:r>
     </w:p>

</xml_diff>